<commit_message>
arregle los casos de uso y el modelo de dominio
cambie el orden de los CU y agregue algo en el MD
</commit_message>
<xml_diff>
--- a/POO 2/Caso de Uso/Caso de Uso.docx
+++ b/POO 2/Caso de Uso/Caso de Uso.docx
@@ -67,25 +67,7 @@
           <w:sz w:val="24"/>
           <w:szCs w:val="24"/>
         </w:rPr>
-        <w:t xml:space="preserve">: </w:t>
-      </w:r>
-      <w:r>
-        <w:rPr>
-          <w:rFonts w:ascii="Times New Roman" w:hAnsi="Times New Roman" w:cs="Times New Roman"/>
-          <w:color w:val="000000"/>
-          <w:sz w:val="24"/>
-          <w:szCs w:val="24"/>
-        </w:rPr>
-        <w:t>Cliente</w:t>
-      </w:r>
-      <w:r>
-        <w:rPr>
-          <w:rFonts w:ascii="Times New Roman" w:hAnsi="Times New Roman" w:cs="Times New Roman"/>
-          <w:color w:val="000000"/>
-          <w:sz w:val="24"/>
-          <w:szCs w:val="24"/>
-        </w:rPr>
-        <w:t xml:space="preserve"> (iniciador)</w:t>
+        <w:t>: Cliente (iniciador)</w:t>
       </w:r>
     </w:p>
     <w:p>
@@ -146,6 +128,8 @@
         </w:rPr>
         <w:t>Precondición</w:t>
       </w:r>
+      <w:bookmarkStart w:id="0" w:name="_GoBack"/>
+      <w:bookmarkEnd w:id="0"/>
       <w:r>
         <w:rPr>
           <w:rFonts w:ascii="Times New Roman" w:hAnsi="Times New Roman" w:cs="Times New Roman"/>
@@ -153,34 +137,7 @@
           <w:sz w:val="24"/>
           <w:szCs w:val="24"/>
         </w:rPr>
-        <w:t xml:space="preserve">: El </w:t>
-      </w:r>
-      <w:r>
-        <w:rPr>
-          <w:rFonts w:ascii="Times New Roman" w:hAnsi="Times New Roman" w:cs="Times New Roman"/>
-          <w:color w:val="000000"/>
-          <w:sz w:val="24"/>
-          <w:szCs w:val="24"/>
-        </w:rPr>
-        <w:t>Cliente</w:t>
-      </w:r>
-      <w:r>
-        <w:rPr>
-          <w:rFonts w:ascii="Times New Roman" w:hAnsi="Times New Roman" w:cs="Times New Roman"/>
-          <w:color w:val="000000"/>
-          <w:sz w:val="24"/>
-          <w:szCs w:val="24"/>
-        </w:rPr>
-        <w:t xml:space="preserve"> se encuentra registrado y el </w:t>
-      </w:r>
-      <w:r>
-        <w:rPr>
-          <w:rFonts w:ascii="Times New Roman" w:hAnsi="Times New Roman" w:cs="Times New Roman"/>
-          <w:color w:val="000000"/>
-          <w:sz w:val="24"/>
-          <w:szCs w:val="24"/>
-        </w:rPr>
-        <w:t>itinerario tiene pasajes disponibles.</w:t>
+        <w:t>: El Cliente se encuentra registrado y el itinerario tiene pasajes disponibles.</w:t>
       </w:r>
     </w:p>
     <w:p>
@@ -196,7 +153,6 @@
           <w:szCs w:val="24"/>
         </w:rPr>
       </w:pPr>
-      <w:proofErr w:type="spellStart"/>
       <w:r>
         <w:rPr>
           <w:rFonts w:ascii="Times New Roman" w:hAnsi="Times New Roman" w:cs="Times New Roman"/>
@@ -206,9 +162,30 @@
           <w:sz w:val="24"/>
           <w:szCs w:val="24"/>
         </w:rPr>
-        <w:t>Poscondición</w:t>
+        <w:t>Pos</w:t>
       </w:r>
-      <w:proofErr w:type="spellEnd"/>
+      <w:r>
+        <w:rPr>
+          <w:rFonts w:ascii="Times New Roman" w:hAnsi="Times New Roman" w:cs="Times New Roman"/>
+          <w:b/>
+          <w:bCs/>
+          <w:color w:val="000000"/>
+          <w:sz w:val="24"/>
+          <w:szCs w:val="24"/>
+        </w:rPr>
+        <w:t xml:space="preserve">t </w:t>
+      </w:r>
+      <w:r>
+        <w:rPr>
+          <w:rFonts w:ascii="Times New Roman" w:hAnsi="Times New Roman" w:cs="Times New Roman"/>
+          <w:b/>
+          <w:bCs/>
+          <w:color w:val="000000"/>
+          <w:sz w:val="24"/>
+          <w:szCs w:val="24"/>
+        </w:rPr>
+        <w:t>condición</w:t>
+      </w:r>
       <w:r>
         <w:rPr>
           <w:rFonts w:ascii="Times New Roman" w:hAnsi="Times New Roman" w:cs="Times New Roman"/>
@@ -371,45 +348,8 @@
                 <w:sz w:val="24"/>
                 <w:szCs w:val="24"/>
               </w:rPr>
-              <w:t>Cliente</w:t>
-            </w:r>
-            <w:r>
-              <w:rPr>
-                <w:rFonts w:ascii="Times New Roman" w:hAnsi="Times New Roman" w:cs="Times New Roman"/>
-                <w:color w:val="000000"/>
-                <w:sz w:val="24"/>
-                <w:szCs w:val="24"/>
-              </w:rPr>
-              <w:t xml:space="preserve"> solicita</w:t>
-            </w:r>
-            <w:r>
-              <w:rPr>
-                <w:rFonts w:ascii="Times New Roman" w:hAnsi="Times New Roman" w:cs="Times New Roman"/>
-                <w:color w:val="000000"/>
-                <w:sz w:val="24"/>
-                <w:szCs w:val="24"/>
-              </w:rPr>
-              <w:t xml:space="preserve"> </w:t>
-            </w:r>
-            <w:r>
-              <w:rPr>
-                <w:rFonts w:ascii="Times New Roman" w:hAnsi="Times New Roman" w:cs="Times New Roman"/>
-                <w:color w:val="000000"/>
-                <w:sz w:val="24"/>
-                <w:szCs w:val="24"/>
-              </w:rPr>
-              <w:t>una Reserva</w:t>
-            </w:r>
-            <w:r>
-              <w:rPr>
-                <w:rFonts w:ascii="Times New Roman" w:hAnsi="Times New Roman" w:cs="Times New Roman"/>
-                <w:color w:val="000000"/>
-                <w:sz w:val="24"/>
-                <w:szCs w:val="24"/>
-              </w:rPr>
-              <w:t xml:space="preserve"> de un pasaje ingresando el </w:t>
-            </w:r>
-            <w:proofErr w:type="spellStart"/>
+              <w:t xml:space="preserve">Cliente solicita una Reserva de un pasaje ingresando el </w:t>
+            </w:r>
             <w:r>
               <w:rPr>
                 <w:rFonts w:ascii="Times New Roman" w:hAnsi="Times New Roman" w:cs="Times New Roman"/>
@@ -419,15 +359,32 @@
               </w:rPr>
               <w:t>or</w:t>
             </w:r>
-            <w:proofErr w:type="spellEnd"/>
-            <w:r>
-              <w:rPr>
-                <w:rFonts w:ascii="Times New Roman" w:hAnsi="Times New Roman" w:cs="Times New Roman"/>
-                <w:color w:val="000000"/>
-                <w:sz w:val="24"/>
-                <w:szCs w:val="24"/>
-              </w:rPr>
-              <w:t xml:space="preserve"> y des</w:t>
+            <w:r>
+              <w:rPr>
+                <w:rFonts w:ascii="Times New Roman" w:hAnsi="Times New Roman" w:cs="Times New Roman"/>
+                <w:color w:val="000000"/>
+                <w:sz w:val="24"/>
+                <w:szCs w:val="24"/>
+              </w:rPr>
+              <w:t>igen,</w:t>
+            </w:r>
+            <w:r>
+              <w:rPr>
+                <w:rFonts w:ascii="Times New Roman" w:hAnsi="Times New Roman" w:cs="Times New Roman"/>
+                <w:color w:val="000000"/>
+                <w:sz w:val="24"/>
+                <w:szCs w:val="24"/>
+              </w:rPr>
+              <w:t xml:space="preserve"> des</w:t>
+            </w:r>
+            <w:r>
+              <w:rPr>
+                <w:rFonts w:ascii="Times New Roman" w:hAnsi="Times New Roman" w:cs="Times New Roman"/>
+                <w:color w:val="000000"/>
+                <w:sz w:val="24"/>
+                <w:szCs w:val="24"/>
+              </w:rPr>
+              <w:t>tino y fecha</w:t>
             </w:r>
             <w:r>
               <w:rPr>
@@ -438,19 +395,6 @@
               </w:rPr>
               <w:t xml:space="preserve"> que desea.</w:t>
             </w:r>
-          </w:p>
-          <w:p>
-            <w:pPr>
-              <w:autoSpaceDE w:val="0"/>
-              <w:autoSpaceDN w:val="0"/>
-              <w:adjustRightInd w:val="0"/>
-              <w:rPr>
-                <w:rFonts w:ascii="Times New Roman" w:hAnsi="Times New Roman" w:cs="Times New Roman"/>
-                <w:color w:val="000000"/>
-                <w:sz w:val="24"/>
-                <w:szCs w:val="24"/>
-              </w:rPr>
-            </w:pPr>
           </w:p>
         </w:tc>
         <w:tc>
@@ -516,7 +460,6 @@
               </w:rPr>
               <w:t xml:space="preserve">2.- Verifica que exista ese </w:t>
             </w:r>
-            <w:proofErr w:type="spellStart"/>
             <w:r>
               <w:rPr>
                 <w:rFonts w:ascii="Times New Roman" w:hAnsi="Times New Roman" w:cs="Times New Roman"/>
@@ -526,7 +469,15 @@
               </w:rPr>
               <w:t>or</w:t>
             </w:r>
-            <w:proofErr w:type="spellEnd"/>
+            <w:r>
+              <w:rPr>
+                <w:rFonts w:ascii="Times New Roman" w:hAnsi="Times New Roman" w:cs="Times New Roman"/>
+                <w:color w:val="000000"/>
+                <w:sz w:val="24"/>
+                <w:szCs w:val="24"/>
+              </w:rPr>
+              <w:t>igen</w:t>
+            </w:r>
             <w:r>
               <w:rPr>
                 <w:rFonts w:ascii="Times New Roman" w:hAnsi="Times New Roman" w:cs="Times New Roman"/>
@@ -536,16 +487,32 @@
               </w:rPr>
               <w:t xml:space="preserve"> </w:t>
             </w:r>
-            <w:bookmarkStart w:id="0" w:name="_GoBack"/>
-            <w:bookmarkEnd w:id="0"/>
-            <w:r>
-              <w:rPr>
-                <w:rFonts w:ascii="Times New Roman" w:hAnsi="Times New Roman" w:cs="Times New Roman"/>
-                <w:color w:val="000000"/>
-                <w:sz w:val="24"/>
-                <w:szCs w:val="24"/>
-              </w:rPr>
-              <w:t xml:space="preserve"> y busca los servicios disponibles para ese itinerario.</w:t>
+            <w:r>
+              <w:rPr>
+                <w:rFonts w:ascii="Times New Roman" w:hAnsi="Times New Roman" w:cs="Times New Roman"/>
+                <w:color w:val="000000"/>
+                <w:sz w:val="24"/>
+                <w:szCs w:val="24"/>
+              </w:rPr>
+              <w:t>y</w:t>
+            </w:r>
+            <w:r>
+              <w:rPr>
+                <w:rFonts w:ascii="Times New Roman" w:hAnsi="Times New Roman" w:cs="Times New Roman"/>
+                <w:color w:val="000000"/>
+                <w:sz w:val="24"/>
+                <w:szCs w:val="24"/>
+              </w:rPr>
+              <w:t xml:space="preserve"> destino en la fecha,</w:t>
+            </w:r>
+            <w:r>
+              <w:rPr>
+                <w:rFonts w:ascii="Times New Roman" w:hAnsi="Times New Roman" w:cs="Times New Roman"/>
+                <w:color w:val="000000"/>
+                <w:sz w:val="24"/>
+                <w:szCs w:val="24"/>
+              </w:rPr>
+              <w:t xml:space="preserve"> busca los servicios disponibles para ese itinerario.</w:t>
             </w:r>
           </w:p>
         </w:tc>
@@ -574,25 +541,16 @@
                 <w:sz w:val="24"/>
                 <w:szCs w:val="24"/>
               </w:rPr>
-              <w:t>3.- Selecciona un</w:t>
-            </w:r>
-            <w:r>
-              <w:rPr>
-                <w:rFonts w:ascii="Times New Roman" w:hAnsi="Times New Roman" w:cs="Times New Roman"/>
-                <w:color w:val="000000"/>
-                <w:sz w:val="24"/>
-                <w:szCs w:val="24"/>
-              </w:rPr>
-              <w:t>a fecha</w:t>
-            </w:r>
-            <w:r>
-              <w:rPr>
-                <w:rFonts w:ascii="Times New Roman" w:hAnsi="Times New Roman" w:cs="Times New Roman"/>
-                <w:color w:val="000000"/>
-                <w:sz w:val="24"/>
-                <w:szCs w:val="24"/>
-              </w:rPr>
-              <w:t xml:space="preserve"> de los servicios que desee.</w:t>
+              <w:t xml:space="preserve">3.- </w:t>
+            </w:r>
+            <w:r>
+              <w:rPr>
+                <w:rFonts w:ascii="Times New Roman" w:hAnsi="Times New Roman" w:cs="Times New Roman"/>
+                <w:color w:val="000000"/>
+                <w:sz w:val="24"/>
+                <w:szCs w:val="24"/>
+              </w:rPr>
+              <w:t>Selecciona uno de los servicios disponibles.</w:t>
             </w:r>
           </w:p>
         </w:tc>
@@ -801,44 +759,6 @@
           </w:p>
         </w:tc>
       </w:tr>
-      <w:tr>
-        <w:tc>
-          <w:tcPr>
-            <w:tcW w:w="4247" w:type="dxa"/>
-          </w:tcPr>
-          <w:p>
-            <w:pPr>
-              <w:autoSpaceDE w:val="0"/>
-              <w:autoSpaceDN w:val="0"/>
-              <w:adjustRightInd w:val="0"/>
-              <w:rPr>
-                <w:rFonts w:ascii="Times New Roman" w:hAnsi="Times New Roman" w:cs="Times New Roman"/>
-                <w:color w:val="000000"/>
-                <w:sz w:val="24"/>
-                <w:szCs w:val="24"/>
-              </w:rPr>
-            </w:pPr>
-          </w:p>
-        </w:tc>
-        <w:tc>
-          <w:tcPr>
-            <w:tcW w:w="4247" w:type="dxa"/>
-          </w:tcPr>
-          <w:p>
-            <w:pPr>
-              <w:autoSpaceDE w:val="0"/>
-              <w:autoSpaceDN w:val="0"/>
-              <w:adjustRightInd w:val="0"/>
-              <w:rPr>
-                <w:rFonts w:ascii="Times New Roman" w:hAnsi="Times New Roman" w:cs="Times New Roman"/>
-                <w:color w:val="000000"/>
-                <w:sz w:val="24"/>
-                <w:szCs w:val="24"/>
-              </w:rPr>
-            </w:pPr>
-          </w:p>
-        </w:tc>
-      </w:tr>
     </w:tbl>
     <w:p>
       <w:pPr>
@@ -858,6 +778,7 @@
       <w:pPr>
         <w:rPr>
           <w:rFonts w:ascii="Times New Roman" w:hAnsi="Times New Roman" w:cs="Times New Roman"/>
+          <w:b/>
           <w:color w:val="000000"/>
           <w:sz w:val="24"/>
           <w:szCs w:val="24"/>
@@ -866,6 +787,7 @@
       <w:r>
         <w:rPr>
           <w:rFonts w:ascii="Times New Roman" w:hAnsi="Times New Roman" w:cs="Times New Roman"/>
+          <w:b/>
           <w:color w:val="000000"/>
           <w:sz w:val="24"/>
           <w:szCs w:val="24"/>

</xml_diff>